<commit_message>
Deploy preview for PR 89 🛫
</commit_message>
<xml_diff>
--- a/pr-preview/pr-89/UCD-SeRG-Lab-Manual-tracked-changes.docx
+++ b/pr-preview/pr-89/UCD-SeRG-Lab-Manual-tracked-changes.docx
@@ -28466,30 +28466,44 @@
       <w:pPr>
         <w:pStyle w:val="FirstParagraph"/>
       </w:pPr>
-      <w:r>
-        <w:t xml:space="preserve">Linters are programming tools that check adherence to a given style, syntax errors, and possible semantic issues.</w:t>
-      </w:r>
-      <w:r>
-        <w:t xml:space="preserve"> </w:t>
-      </w:r>
-      <w:r>
-        <w:t xml:space="preserve">The R linter, called</w:t>
-      </w:r>
-      <w:r>
-        <w:t xml:space="preserve"> </w:t>
-      </w:r>
-      <w:r>
-        <w:rPr>
-          <w:rStyle w:val="VerbatimChar"/>
-        </w:rPr>
-        <w:t xml:space="preserve">lintr</w:t>
-      </w:r>
-      <w:r>
-        <w:t xml:space="preserve">, can be found in this</w:t>
-      </w:r>
-      <w:r>
-        <w:t xml:space="preserve"> </w:t>
-      </w:r>
+      <w:ins w:id="623" w:author="PR Preview" w:date="2024-01-01T00:00:00Z">
+        <w:r>
+          <w:t xml:space="preserve">Linters are programming tools that check adherence to a given style, syntax errors, and possible semantic issues.</w:t>
+        </w:r>
+      </w:ins>
+      <w:ins w:id="623" w:author="PR Preview" w:date="2024-01-01T00:00:00Z">
+        <w:r>
+          <w:t xml:space="preserve"> </w:t>
+        </w:r>
+      </w:ins>
+      <w:ins w:id="623" w:author="PR Preview" w:date="2024-01-01T00:00:00Z">
+        <w:r>
+          <w:t xml:space="preserve">The R linter, called</w:t>
+        </w:r>
+      </w:ins>
+      <w:ins w:id="623" w:author="PR Preview" w:date="2024-01-01T00:00:00Z">
+        <w:r>
+          <w:t xml:space="preserve"> </w:t>
+        </w:r>
+      </w:ins>
+      <w:ins w:id="623" w:author="PR Preview" w:date="2024-01-01T00:00:00Z">
+        <w:r>
+          <w:rPr>
+            <w:rStyle w:val="VerbatimChar"/>
+          </w:rPr>
+          <w:t xml:space="preserve">lintr</w:t>
+        </w:r>
+      </w:ins>
+      <w:ins w:id="623" w:author="PR Preview" w:date="2024-01-01T00:00:00Z">
+        <w:r>
+          <w:t xml:space="preserve">, can be found in this</w:t>
+        </w:r>
+      </w:ins>
+      <w:ins w:id="623" w:author="PR Preview" w:date="2024-01-01T00:00:00Z">
+        <w:r>
+          <w:t xml:space="preserve"> </w:t>
+        </w:r>
+      </w:ins>
       <w:hyperlink r:id="rId219">
         <w:r>
           <w:rPr>
@@ -28498,30 +28512,46 @@
           <w:t xml:space="preserve">package</w:t>
         </w:r>
       </w:hyperlink>
-      <w:r>
-        <w:t xml:space="preserve">.</w:t>
-      </w:r>
-      <w:r>
-        <w:t xml:space="preserve"> </w:t>
-      </w:r>
-      <w:r>
-        <w:t xml:space="preserve">It helps keep files consistent across different authors and even different organizations.</w:t>
-      </w:r>
-      <w:r>
-        <w:t xml:space="preserve"> </w:t>
-      </w:r>
-      <w:r>
-        <w:t xml:space="preserve">For example, it notifies you if you have unused variables, global variables with no visible binding, not enough or superfluous whitespace, and improper use of parentheses or brackets.</w:t>
-      </w:r>
-      <w:r>
-        <w:t xml:space="preserve"> </w:t>
-      </w:r>
-      <w:r>
-        <w:t xml:space="preserve">A list of its other purposes can be found</w:t>
-      </w:r>
-      <w:r>
-        <w:t xml:space="preserve"> </w:t>
-      </w:r>
+      <w:ins w:id="623" w:author="PR Preview" w:date="2024-01-01T00:00:00Z">
+        <w:r>
+          <w:t xml:space="preserve">.</w:t>
+        </w:r>
+      </w:ins>
+      <w:ins w:id="623" w:author="PR Preview" w:date="2024-01-01T00:00:00Z">
+        <w:r>
+          <w:t xml:space="preserve"> </w:t>
+        </w:r>
+      </w:ins>
+      <w:ins w:id="623" w:author="PR Preview" w:date="2024-01-01T00:00:00Z">
+        <w:r>
+          <w:t xml:space="preserve">It helps keep files consistent across different authors and even different organizations.</w:t>
+        </w:r>
+      </w:ins>
+      <w:ins w:id="623" w:author="PR Preview" w:date="2024-01-01T00:00:00Z">
+        <w:r>
+          <w:t xml:space="preserve"> </w:t>
+        </w:r>
+      </w:ins>
+      <w:ins w:id="623" w:author="PR Preview" w:date="2024-01-01T00:00:00Z">
+        <w:r>
+          <w:t xml:space="preserve">For example, it notifies you if you have unused variables, global variables with no visible binding, not enough or superfluous whitespace, and improper use of parentheses or brackets.</w:t>
+        </w:r>
+      </w:ins>
+      <w:ins w:id="623" w:author="PR Preview" w:date="2024-01-01T00:00:00Z">
+        <w:r>
+          <w:t xml:space="preserve"> </w:t>
+        </w:r>
+      </w:ins>
+      <w:ins w:id="623" w:author="PR Preview" w:date="2024-01-01T00:00:00Z">
+        <w:r>
+          <w:t xml:space="preserve">A list of its other purposes can be found</w:t>
+        </w:r>
+      </w:ins>
+      <w:ins w:id="623" w:author="PR Preview" w:date="2024-01-01T00:00:00Z">
+        <w:r>
+          <w:t xml:space="preserve"> </w:t>
+        </w:r>
+      </w:ins>
       <w:hyperlink r:id="rId220">
         <w:r>
           <w:rPr>
@@ -28530,29 +28560,39 @@
           <w:t xml:space="preserve">in this link</w:t>
         </w:r>
       </w:hyperlink>
-      <w:r>
-        <w:t xml:space="preserve">,</w:t>
-      </w:r>
-      <w:r>
-        <w:t xml:space="preserve"> </w:t>
-      </w:r>
-      <w:r>
-        <w:t xml:space="preserve">and most guidelines are based on</w:t>
-      </w:r>
-      <w:r>
-        <w:t xml:space="preserve"> </w:t>
-      </w:r>
+      <w:ins w:id="623" w:author="PR Preview" w:date="2024-01-01T00:00:00Z">
+        <w:r>
+          <w:t xml:space="preserve">,</w:t>
+        </w:r>
+      </w:ins>
+      <w:ins w:id="623" w:author="PR Preview" w:date="2024-01-01T00:00:00Z">
+        <w:r>
+          <w:t xml:space="preserve"> </w:t>
+        </w:r>
+      </w:ins>
+      <w:ins w:id="623" w:author="PR Preview" w:date="2024-01-01T00:00:00Z">
+        <w:r>
+          <w:t xml:space="preserve">and most guidelines are based on the</w:t>
+        </w:r>
+      </w:ins>
+      <w:ins w:id="623" w:author="PR Preview" w:date="2024-01-01T00:00:00Z">
+        <w:r>
+          <w:t xml:space="preserve"> </w:t>
+        </w:r>
+      </w:ins>
       <w:hyperlink r:id="rId221">
         <w:r>
           <w:rPr>
             <w:rStyle w:val="Hyperlink"/>
           </w:rPr>
-          <w:t xml:space="preserve">Hadley Wickham’s R Style Guide</w:t>
+          <w:t xml:space="preserve">Tidyverse R Style Guide</w:t>
         </w:r>
       </w:hyperlink>
-      <w:r>
-        <w:t xml:space="preserve">.</w:t>
-      </w:r>
+      <w:ins w:id="623" w:author="PR Preview" w:date="2024-01-01T00:00:00Z">
+        <w:r>
+          <w:t xml:space="preserve">.</w:t>
+        </w:r>
+      </w:ins>
     </w:p>
     <w:tbl>
       <w:tblPr>

</xml_diff>